<commit_message>
Setup noisy train and test loading
</commit_message>
<xml_diff>
--- a/Clustering.docx
+++ b/Clustering.docx
@@ -3,8 +3,15 @@
 <w:document xmlns:wpc="http://schemas.microsoft.com/office/word/2010/wordprocessingCanvas" xmlns:cx="http://schemas.microsoft.com/office/drawing/2014/chartex" xmlns:cx1="http://schemas.microsoft.com/office/drawing/2015/9/8/chartex" xmlns:cx2="http://schemas.microsoft.com/office/drawing/2015/10/21/chartex" xmlns:cx3="http://schemas.microsoft.com/office/drawing/2016/5/9/chartex" xmlns:cx4="http://schemas.microsoft.com/office/drawing/2016/5/10/chartex" xmlns:cx5="http://schemas.microsoft.com/office/drawing/2016/5/11/chartex" xmlns:cx6="http://schemas.microsoft.com/office/drawing/2016/5/12/chartex" xmlns:cx7="http://schemas.microsoft.com/office/drawing/2016/5/13/chartex" xmlns:cx8="http://schemas.microsoft.com/office/drawing/2016/5/14/chartex" xmlns:mc="http://schemas.openxmlformats.org/markup-compatibility/2006" xmlns:aink="http://schemas.microsoft.com/office/drawing/2016/ink" xmlns:am3d="http://schemas.microsoft.com/office/drawing/2017/model3d" xmlns:o="urn:schemas-microsoft-com:office:office" xmlns:r="http://schemas.openxmlformats.org/officeDocument/2006/relationships" xmlns:m="http://schemas.openxmlformats.org/officeDocument/2006/math" xmlns:v="urn:schemas-microsoft-com:vml" xmlns:wp14="http://schemas.microsoft.com/office/word/2010/wordprocessingDrawing" xmlns:wp="http://schemas.openxmlformats.org/drawingml/2006/wordprocessingDrawing" xmlns:w10="urn:schemas-microsoft-com:office:word" xmlns:w="http://schemas.openxmlformats.org/wordprocessingml/2006/main" xmlns:w14="http://schemas.microsoft.com/office/word/2010/wordml" xmlns:w15="http://schemas.microsoft.com/office/word/2012/wordml" xmlns:w16cex="http://schemas.microsoft.com/office/word/2018/wordml/cex" xmlns:w16cid="http://schemas.microsoft.com/office/word/2016/wordml/cid" xmlns:w16="http://schemas.microsoft.com/office/word/2018/wordml" xmlns:w16sdtdh="http://schemas.microsoft.com/office/word/2020/wordml/sdtdatahash" xmlns:w16se="http://schemas.microsoft.com/office/word/2015/wordml/symex" xmlns:wpg="http://schemas.microsoft.com/office/word/2010/wordprocessingGroup" xmlns:wpi="http://schemas.microsoft.com/office/word/2010/wordprocessingInk" xmlns:wne="http://schemas.microsoft.com/office/word/2006/wordml" xmlns:wps="http://schemas.microsoft.com/office/word/2010/wordprocessingShape" mc:Ignorable="w14 w15 w16se w16cid w16 w16cex w16sdtdh wp14">
   <w:body>
     <w:p>
-      <w:r>
-        <w:t>Normal k-means</w:t>
+      <w:pPr>
+        <w:pStyle w:val="ListParagraph"/>
+        <w:numPr>
+          <w:ilvl w:val="0"/>
+          <w:numId w:val="1"/>
+        </w:numPr>
+      </w:pPr>
+      <w:r>
+        <w:t>k-means</w:t>
       </w:r>
     </w:p>
     <w:p>
@@ -25,79 +32,6 @@
                 <pic:pic xmlns:pic="http://schemas.openxmlformats.org/drawingml/2006/picture">
                   <pic:nvPicPr>
                     <pic:cNvPr id="1" name="Picture 1"/>
-                    <pic:cNvPicPr/>
-                  </pic:nvPicPr>
-                  <pic:blipFill>
-                    <a:blip r:embed="rId4">
-                      <a:extLst>
-                        <a:ext uri="{28A0092B-C50C-407E-A947-70E740481C1C}">
-                          <a14:useLocalDpi xmlns:a14="http://schemas.microsoft.com/office/drawing/2010/main" val="0"/>
-                        </a:ext>
-                      </a:extLst>
-                    </a:blip>
-                    <a:stretch>
-                      <a:fillRect/>
-                    </a:stretch>
-                  </pic:blipFill>
-                  <pic:spPr>
-                    <a:xfrm>
-                      <a:off x="0" y="0"/>
-                      <a:ext cx="5852172" cy="4389129"/>
-                    </a:xfrm>
-                    <a:prstGeom prst="rect">
-                      <a:avLst/>
-                    </a:prstGeom>
-                  </pic:spPr>
-                </pic:pic>
-              </a:graphicData>
-            </a:graphic>
-          </wp:inline>
-        </w:drawing>
-      </w:r>
-    </w:p>
-    <w:p>
-      <w:r>
-        <w:t>Accuracy: 0.519</w:t>
-      </w:r>
-    </w:p>
-    <w:p/>
-    <w:p/>
-    <w:p/>
-    <w:p/>
-    <w:p/>
-    <w:p/>
-    <w:p/>
-    <w:p/>
-    <w:p/>
-    <w:p/>
-    <w:p/>
-    <w:p>
-      <w:r>
-        <w:lastRenderedPageBreak/>
-        <w:t>K-means with feature vectors from autoencoder (trained</w:t>
-      </w:r>
-      <w:r>
-        <w:t xml:space="preserve"> 20 epochs)</w:t>
-      </w:r>
-    </w:p>
-    <w:p>
-      <w:r>
-        <w:rPr>
-          <w:noProof/>
-        </w:rPr>
-        <w:drawing>
-          <wp:inline distT="0" distB="0" distL="0" distR="0" wp14:anchorId="6907A4E7" wp14:editId="032229BB">
-            <wp:extent cx="5852172" cy="4389129"/>
-            <wp:effectExtent l="0" t="0" r="0" b="0"/>
-            <wp:docPr id="2" name="Picture 2"/>
-            <wp:cNvGraphicFramePr>
-              <a:graphicFrameLocks xmlns:a="http://schemas.openxmlformats.org/drawingml/2006/main" noChangeAspect="1"/>
-            </wp:cNvGraphicFramePr>
-            <a:graphic xmlns:a="http://schemas.openxmlformats.org/drawingml/2006/main">
-              <a:graphicData uri="http://schemas.openxmlformats.org/drawingml/2006/picture">
-                <pic:pic xmlns:pic="http://schemas.openxmlformats.org/drawingml/2006/picture">
-                  <pic:nvPicPr>
-                    <pic:cNvPr id="2" name="Picture 2"/>
                     <pic:cNvPicPr/>
                   </pic:nvPicPr>
                   <pic:blipFill>
@@ -127,8 +61,238 @@
           </wp:inline>
         </w:drawing>
       </w:r>
+    </w:p>
+    <w:p>
+      <w:r>
+        <w:t>Accuracy: 0.519</w:t>
+      </w:r>
+    </w:p>
+    <w:p/>
+    <w:p/>
+    <w:p/>
+    <w:p/>
+    <w:p/>
+    <w:p/>
+    <w:p/>
+    <w:p/>
+    <w:p/>
+    <w:p/>
+    <w:p/>
+    <w:p>
+      <w:r>
+        <w:lastRenderedPageBreak/>
+        <w:t>2.</w:t>
+      </w:r>
+    </w:p>
+    <w:p>
+      <w:r>
+        <w:t xml:space="preserve">a. </w:t>
+      </w:r>
+      <w:r>
+        <w:t>K-means with feature vectors from autoencoder (trained 20 epochs)</w:t>
+      </w:r>
+    </w:p>
+    <w:p>
+      <w:r>
+        <w:rPr>
+          <w:noProof/>
+        </w:rPr>
+        <w:drawing>
+          <wp:inline distT="0" distB="0" distL="0" distR="0" wp14:anchorId="6907A4E7" wp14:editId="032229BB">
+            <wp:extent cx="5852172" cy="4389129"/>
+            <wp:effectExtent l="0" t="0" r="0" b="0"/>
+            <wp:docPr id="2" name="Picture 2"/>
+            <wp:cNvGraphicFramePr>
+              <a:graphicFrameLocks xmlns:a="http://schemas.openxmlformats.org/drawingml/2006/main" noChangeAspect="1"/>
+            </wp:cNvGraphicFramePr>
+            <a:graphic xmlns:a="http://schemas.openxmlformats.org/drawingml/2006/main">
+              <a:graphicData uri="http://schemas.openxmlformats.org/drawingml/2006/picture">
+                <pic:pic xmlns:pic="http://schemas.openxmlformats.org/drawingml/2006/picture">
+                  <pic:nvPicPr>
+                    <pic:cNvPr id="2" name="Picture 2"/>
+                    <pic:cNvPicPr/>
+                  </pic:nvPicPr>
+                  <pic:blipFill>
+                    <a:blip r:embed="rId6">
+                      <a:extLst>
+                        <a:ext uri="{28A0092B-C50C-407E-A947-70E740481C1C}">
+                          <a14:useLocalDpi xmlns:a14="http://schemas.microsoft.com/office/drawing/2010/main" val="0"/>
+                        </a:ext>
+                      </a:extLst>
+                    </a:blip>
+                    <a:stretch>
+                      <a:fillRect/>
+                    </a:stretch>
+                  </pic:blipFill>
+                  <pic:spPr>
+                    <a:xfrm>
+                      <a:off x="0" y="0"/>
+                      <a:ext cx="5852172" cy="4389129"/>
+                    </a:xfrm>
+                    <a:prstGeom prst="rect">
+                      <a:avLst/>
+                    </a:prstGeom>
+                  </pic:spPr>
+                </pic:pic>
+              </a:graphicData>
+            </a:graphic>
+          </wp:inline>
+        </w:drawing>
+      </w:r>
       <w:r>
         <w:t>Accuracy = 0.5774</w:t>
+      </w:r>
+    </w:p>
+    <w:p/>
+    <w:p/>
+    <w:p/>
+    <w:p/>
+    <w:p/>
+    <w:p/>
+    <w:p/>
+    <w:p/>
+    <w:p/>
+    <w:p/>
+    <w:p>
+      <w:r>
+        <w:lastRenderedPageBreak/>
+        <w:t>b.</w:t>
+      </w:r>
+      <w:r>
+        <w:t xml:space="preserve"> K-means with PCA using 10 PC’s.</w:t>
+      </w:r>
+    </w:p>
+    <w:p>
+      <w:r>
+        <w:rPr>
+          <w:noProof/>
+        </w:rPr>
+        <w:drawing>
+          <wp:inline distT="0" distB="0" distL="0" distR="0" wp14:anchorId="301F4833" wp14:editId="1320CB08">
+            <wp:extent cx="5852172" cy="4389129"/>
+            <wp:effectExtent l="0" t="0" r="0" b="0"/>
+            <wp:docPr id="3" name="Picture 3"/>
+            <wp:cNvGraphicFramePr>
+              <a:graphicFrameLocks xmlns:a="http://schemas.openxmlformats.org/drawingml/2006/main" noChangeAspect="1"/>
+            </wp:cNvGraphicFramePr>
+            <a:graphic xmlns:a="http://schemas.openxmlformats.org/drawingml/2006/main">
+              <a:graphicData uri="http://schemas.openxmlformats.org/drawingml/2006/picture">
+                <pic:pic xmlns:pic="http://schemas.openxmlformats.org/drawingml/2006/picture">
+                  <pic:nvPicPr>
+                    <pic:cNvPr id="3" name="Picture 3"/>
+                    <pic:cNvPicPr/>
+                  </pic:nvPicPr>
+                  <pic:blipFill>
+                    <a:blip r:embed="rId7">
+                      <a:extLst>
+                        <a:ext uri="{28A0092B-C50C-407E-A947-70E740481C1C}">
+                          <a14:useLocalDpi xmlns:a14="http://schemas.microsoft.com/office/drawing/2010/main" val="0"/>
+                        </a:ext>
+                      </a:extLst>
+                    </a:blip>
+                    <a:stretch>
+                      <a:fillRect/>
+                    </a:stretch>
+                  </pic:blipFill>
+                  <pic:spPr>
+                    <a:xfrm>
+                      <a:off x="0" y="0"/>
+                      <a:ext cx="5852172" cy="4389129"/>
+                    </a:xfrm>
+                    <a:prstGeom prst="rect">
+                      <a:avLst/>
+                    </a:prstGeom>
+                  </pic:spPr>
+                </pic:pic>
+              </a:graphicData>
+            </a:graphic>
+          </wp:inline>
+        </w:drawing>
+      </w:r>
+    </w:p>
+    <w:p>
+      <w:r>
+        <w:t>Accuracy = 0.5615</w:t>
+      </w:r>
+    </w:p>
+    <w:p/>
+    <w:p/>
+    <w:p/>
+    <w:p/>
+    <w:p/>
+    <w:p/>
+    <w:p/>
+    <w:p/>
+    <w:p/>
+    <w:p/>
+    <w:p/>
+    <w:p>
+      <w:r>
+        <w:lastRenderedPageBreak/>
+        <w:t>k-means with PCA using 4 PC’s</w:t>
+      </w:r>
+    </w:p>
+    <w:p>
+      <w:r>
+        <w:rPr>
+          <w:noProof/>
+        </w:rPr>
+        <w:drawing>
+          <wp:inline distT="0" distB="0" distL="0" distR="0" wp14:anchorId="0536661E" wp14:editId="597CAC87">
+            <wp:extent cx="5852172" cy="4389129"/>
+            <wp:effectExtent l="0" t="0" r="0" b="0"/>
+            <wp:docPr id="4" name="Picture 4"/>
+            <wp:cNvGraphicFramePr>
+              <a:graphicFrameLocks xmlns:a="http://schemas.openxmlformats.org/drawingml/2006/main" noChangeAspect="1"/>
+            </wp:cNvGraphicFramePr>
+            <a:graphic xmlns:a="http://schemas.openxmlformats.org/drawingml/2006/main">
+              <a:graphicData uri="http://schemas.openxmlformats.org/drawingml/2006/picture">
+                <pic:pic xmlns:pic="http://schemas.openxmlformats.org/drawingml/2006/picture">
+                  <pic:nvPicPr>
+                    <pic:cNvPr id="4" name="Picture 4"/>
+                    <pic:cNvPicPr/>
+                  </pic:nvPicPr>
+                  <pic:blipFill>
+                    <a:blip r:embed="rId8">
+                      <a:extLst>
+                        <a:ext uri="{28A0092B-C50C-407E-A947-70E740481C1C}">
+                          <a14:useLocalDpi xmlns:a14="http://schemas.microsoft.com/office/drawing/2010/main" val="0"/>
+                        </a:ext>
+                      </a:extLst>
+                    </a:blip>
+                    <a:stretch>
+                      <a:fillRect/>
+                    </a:stretch>
+                  </pic:blipFill>
+                  <pic:spPr>
+                    <a:xfrm>
+                      <a:off x="0" y="0"/>
+                      <a:ext cx="5852172" cy="4389129"/>
+                    </a:xfrm>
+                    <a:prstGeom prst="rect">
+                      <a:avLst/>
+                    </a:prstGeom>
+                  </pic:spPr>
+                </pic:pic>
+              </a:graphicData>
+            </a:graphic>
+          </wp:inline>
+        </w:drawing>
+      </w:r>
+    </w:p>
+    <w:p>
+      <w:r>
+        <w:t>Accuracy: 0.4714</w:t>
+      </w:r>
+    </w:p>
+    <w:p>
+      <w:r>
+        <w:t>3.</w:t>
+      </w:r>
+    </w:p>
+    <w:p>
+      <w:r>
+        <w:t xml:space="preserve">a. </w:t>
       </w:r>
     </w:p>
     <w:sectPr>
@@ -139,6 +303,103 @@
     </w:sectPr>
   </w:body>
 </w:document>
+</file>
+
+<file path=word/numbering.xml><?xml version="1.0" encoding="utf-8"?>
+<w:numbering xmlns:wpc="http://schemas.microsoft.com/office/word/2010/wordprocessingCanvas" xmlns:cx="http://schemas.microsoft.com/office/drawing/2014/chartex" xmlns:cx1="http://schemas.microsoft.com/office/drawing/2015/9/8/chartex" xmlns:cx2="http://schemas.microsoft.com/office/drawing/2015/10/21/chartex" xmlns:cx3="http://schemas.microsoft.com/office/drawing/2016/5/9/chartex" xmlns:cx4="http://schemas.microsoft.com/office/drawing/2016/5/10/chartex" xmlns:cx5="http://schemas.microsoft.com/office/drawing/2016/5/11/chartex" xmlns:cx6="http://schemas.microsoft.com/office/drawing/2016/5/12/chartex" xmlns:cx7="http://schemas.microsoft.com/office/drawing/2016/5/13/chartex" xmlns:cx8="http://schemas.microsoft.com/office/drawing/2016/5/14/chartex" xmlns:mc="http://schemas.openxmlformats.org/markup-compatibility/2006" xmlns:aink="http://schemas.microsoft.com/office/drawing/2016/ink" xmlns:am3d="http://schemas.microsoft.com/office/drawing/2017/model3d" xmlns:o="urn:schemas-microsoft-com:office:office" xmlns:r="http://schemas.openxmlformats.org/officeDocument/2006/relationships" xmlns:m="http://schemas.openxmlformats.org/officeDocument/2006/math" xmlns:v="urn:schemas-microsoft-com:vml" xmlns:wp14="http://schemas.microsoft.com/office/word/2010/wordprocessingDrawing" xmlns:wp="http://schemas.openxmlformats.org/drawingml/2006/wordprocessingDrawing" xmlns:w10="urn:schemas-microsoft-com:office:word" xmlns:w="http://schemas.openxmlformats.org/wordprocessingml/2006/main" xmlns:w14="http://schemas.microsoft.com/office/word/2010/wordml" xmlns:w15="http://schemas.microsoft.com/office/word/2012/wordml" xmlns:w16cex="http://schemas.microsoft.com/office/word/2018/wordml/cex" xmlns:w16cid="http://schemas.microsoft.com/office/word/2016/wordml/cid" xmlns:w16="http://schemas.microsoft.com/office/word/2018/wordml" xmlns:w16sdtdh="http://schemas.microsoft.com/office/word/2020/wordml/sdtdatahash" xmlns:w16se="http://schemas.microsoft.com/office/word/2015/wordml/symex" xmlns:wpg="http://schemas.microsoft.com/office/word/2010/wordprocessingGroup" xmlns:wpi="http://schemas.microsoft.com/office/word/2010/wordprocessingInk" xmlns:wne="http://schemas.microsoft.com/office/word/2006/wordml" xmlns:wps="http://schemas.microsoft.com/office/word/2010/wordprocessingShape" mc:Ignorable="w14 w15 w16se w16cid w16 w16cex w16sdtdh wp14">
+  <w:abstractNum w:abstractNumId="0" w15:restartNumberingAfterBreak="0">
+    <w:nsid w:val="72E471E4"/>
+    <w:multiLevelType w:val="hybridMultilevel"/>
+    <w:tmpl w:val="ED241DB6"/>
+    <w:lvl w:ilvl="0" w:tplc="0409000F">
+      <w:start w:val="1"/>
+      <w:numFmt w:val="decimal"/>
+      <w:lvlText w:val="%1."/>
+      <w:lvlJc w:val="left"/>
+      <w:pPr>
+        <w:ind w:left="720" w:hanging="360"/>
+      </w:pPr>
+      <w:rPr>
+        <w:rFonts w:hint="default"/>
+      </w:rPr>
+    </w:lvl>
+    <w:lvl w:ilvl="1" w:tplc="04090019" w:tentative="1">
+      <w:start w:val="1"/>
+      <w:numFmt w:val="lowerLetter"/>
+      <w:lvlText w:val="%2."/>
+      <w:lvlJc w:val="left"/>
+      <w:pPr>
+        <w:ind w:left="1440" w:hanging="360"/>
+      </w:pPr>
+    </w:lvl>
+    <w:lvl w:ilvl="2" w:tplc="0409001B" w:tentative="1">
+      <w:start w:val="1"/>
+      <w:numFmt w:val="lowerRoman"/>
+      <w:lvlText w:val="%3."/>
+      <w:lvlJc w:val="right"/>
+      <w:pPr>
+        <w:ind w:left="2160" w:hanging="180"/>
+      </w:pPr>
+    </w:lvl>
+    <w:lvl w:ilvl="3" w:tplc="0409000F" w:tentative="1">
+      <w:start w:val="1"/>
+      <w:numFmt w:val="decimal"/>
+      <w:lvlText w:val="%4."/>
+      <w:lvlJc w:val="left"/>
+      <w:pPr>
+        <w:ind w:left="2880" w:hanging="360"/>
+      </w:pPr>
+    </w:lvl>
+    <w:lvl w:ilvl="4" w:tplc="04090019" w:tentative="1">
+      <w:start w:val="1"/>
+      <w:numFmt w:val="lowerLetter"/>
+      <w:lvlText w:val="%5."/>
+      <w:lvlJc w:val="left"/>
+      <w:pPr>
+        <w:ind w:left="3600" w:hanging="360"/>
+      </w:pPr>
+    </w:lvl>
+    <w:lvl w:ilvl="5" w:tplc="0409001B" w:tentative="1">
+      <w:start w:val="1"/>
+      <w:numFmt w:val="lowerRoman"/>
+      <w:lvlText w:val="%6."/>
+      <w:lvlJc w:val="right"/>
+      <w:pPr>
+        <w:ind w:left="4320" w:hanging="180"/>
+      </w:pPr>
+    </w:lvl>
+    <w:lvl w:ilvl="6" w:tplc="0409000F" w:tentative="1">
+      <w:start w:val="1"/>
+      <w:numFmt w:val="decimal"/>
+      <w:lvlText w:val="%7."/>
+      <w:lvlJc w:val="left"/>
+      <w:pPr>
+        <w:ind w:left="5040" w:hanging="360"/>
+      </w:pPr>
+    </w:lvl>
+    <w:lvl w:ilvl="7" w:tplc="04090019" w:tentative="1">
+      <w:start w:val="1"/>
+      <w:numFmt w:val="lowerLetter"/>
+      <w:lvlText w:val="%8."/>
+      <w:lvlJc w:val="left"/>
+      <w:pPr>
+        <w:ind w:left="5760" w:hanging="360"/>
+      </w:pPr>
+    </w:lvl>
+    <w:lvl w:ilvl="8" w:tplc="0409001B" w:tentative="1">
+      <w:start w:val="1"/>
+      <w:numFmt w:val="lowerRoman"/>
+      <w:lvlText w:val="%9."/>
+      <w:lvlJc w:val="right"/>
+      <w:pPr>
+        <w:ind w:left="6480" w:hanging="180"/>
+      </w:pPr>
+    </w:lvl>
+  </w:abstractNum>
+  <w:num w:numId="1">
+    <w:abstractNumId w:val="0"/>
+  </w:num>
+</w:numbering>
 </file>
 
 <file path=word/styles.xml><?xml version="1.0" encoding="utf-8"?>
@@ -567,6 +828,17 @@
     <w:semiHidden/>
     <w:unhideWhenUsed/>
   </w:style>
+  <w:style w:type="paragraph" w:styleId="ListParagraph">
+    <w:name w:val="List Paragraph"/>
+    <w:basedOn w:val="Normal"/>
+    <w:uiPriority w:val="34"/>
+    <w:qFormat/>
+    <w:rsid w:val="00141EA0"/>
+    <w:pPr>
+      <w:ind w:left="720"/>
+      <w:contextualSpacing/>
+    </w:pPr>
+  </w:style>
 </w:styles>
 </file>
 

</xml_diff>

<commit_message>
Added ability to use cuda for autoecoder in noisy
</commit_message>
<xml_diff>
--- a/Clustering.docx
+++ b/Clustering.docx
@@ -285,16 +285,69 @@
         <w:t>Accuracy: 0.4714</w:t>
       </w:r>
     </w:p>
-    <w:p>
-      <w:r>
+    <w:p/>
+    <w:p/>
+    <w:p/>
+    <w:p/>
+    <w:p/>
+    <w:p/>
+    <w:p/>
+    <w:p/>
+    <w:p/>
+    <w:p/>
+    <w:p/>
+    <w:p>
+      <w:r>
+        <w:lastRenderedPageBreak/>
         <w:t>3.</w:t>
       </w:r>
     </w:p>
     <w:p>
       <w:r>
-        <w:t xml:space="preserve">a. </w:t>
-      </w:r>
-    </w:p>
+        <w:t>a. Using salt and pepper noise method linked in doc.</w:t>
+      </w:r>
+    </w:p>
+    <w:p>
+      <w:r>
+        <w:t>b. ratio of noise: ~1/3</w:t>
+      </w:r>
+      <w:r>
+        <w:rPr>
+          <w:vertAlign w:val="superscript"/>
+        </w:rPr>
+        <w:t>rd</w:t>
+      </w:r>
+      <w:r>
+        <w:t xml:space="preserve"> of the pixels are changed to noise. </w:t>
+      </w:r>
+      <w:r>
+        <w:t>(there’s not check for redditive pixels being chosen so the maximum number of pixels changed is 1/3</w:t>
+      </w:r>
+      <w:r>
+        <w:rPr>
+          <w:vertAlign w:val="superscript"/>
+        </w:rPr>
+        <w:t>rd</w:t>
+      </w:r>
+      <w:r>
+        <w:t xml:space="preserve"> – regardless though, it’s roughly 1/3</w:t>
+      </w:r>
+      <w:r>
+        <w:rPr>
+          <w:vertAlign w:val="superscript"/>
+        </w:rPr>
+        <w:t>rd</w:t>
+      </w:r>
+      <w:r>
+        <w:t xml:space="preserve"> of pixels that are changed)</w:t>
+      </w:r>
+    </w:p>
+    <w:p>
+      <w:r>
+        <w:t>c.</w:t>
+      </w:r>
+    </w:p>
+    <w:p/>
     <w:sectPr>
       <w:pgSz w:w="12240" w:h="15840"/>
       <w:pgMar w:top="1440" w:right="1440" w:bottom="1440" w:left="1440" w:header="720" w:footer="720" w:gutter="0"/>

</xml_diff>